<commit_message>
Alteração na versão DotNet do documento
</commit_message>
<xml_diff>
--- a/GuiaBasico_VisualStudio.docx
+++ b/GuiaBasico_VisualStudio.docx
@@ -31,6 +31,7 @@
     </w:p>
     <w:p>
       <w:pPr>
+        <w:ind w:firstLine="708"/>
         <w:jc w:val="both"/>
       </w:pPr>
       <w:r>
@@ -191,6 +192,7 @@
     </w:p>
     <w:p>
       <w:pPr>
+        <w:ind w:firstLine="708"/>
         <w:jc w:val="both"/>
       </w:pPr>
       <w:r>
@@ -267,6 +269,7 @@
     </w:p>
     <w:p>
       <w:pPr>
+        <w:ind w:firstLine="708"/>
         <w:jc w:val="both"/>
       </w:pPr>
       <w:r>
@@ -369,6 +372,7 @@
     </w:p>
     <w:p>
       <w:pPr>
+        <w:ind w:firstLine="708"/>
         <w:jc w:val="both"/>
       </w:pPr>
       <w:r>
@@ -521,6 +525,7 @@
     </w:p>
     <w:p>
       <w:pPr>
+        <w:ind w:firstLine="708"/>
         <w:jc w:val="both"/>
       </w:pPr>
       <w:r>
@@ -651,6 +656,7 @@
     </w:p>
     <w:p>
       <w:pPr>
+        <w:ind w:firstLine="708"/>
         <w:jc w:val="both"/>
       </w:pPr>
       <w:r>
@@ -723,6 +729,7 @@
     </w:p>
     <w:p>
       <w:pPr>
+        <w:ind w:firstLine="708"/>
         <w:jc w:val="both"/>
       </w:pPr>
       <w:r>
@@ -798,8 +805,11 @@
     </w:p>
     <w:p>
       <w:pPr>
+        <w:ind w:firstLine="708"/>
         <w:jc w:val="both"/>
       </w:pPr>
+      <w:bookmarkStart w:id="0" w:name="_GoBack"/>
+      <w:bookmarkEnd w:id="0"/>
       <w:r>
         <w:t xml:space="preserve">Lembrando que como a partir do momento em que um repositório remoto está sendo utilizado, acredita-se que não existe apenas uma única pessoa fazendo alterações nesse repositório remoto. Sendo assim, para que não haja conflito com eventuais trabalhos feitos por outras pessoas, é recomendado que antes do </w:t>
       </w:r>
@@ -891,8 +901,6 @@
           </wp:inline>
         </w:drawing>
       </w:r>
-      <w:bookmarkStart w:id="0" w:name="_GoBack"/>
-      <w:bookmarkEnd w:id="0"/>
     </w:p>
     <w:sectPr>
       <w:pgSz w:w="11906" w:h="16838"/>

</xml_diff>